<commit_message>
minor changes for PNAS submission
</commit_message>
<xml_diff>
--- a/drafts/NCC/v3_COVER-LETTER-Lindmark-etal-2022.docx
+++ b/drafts/NCC/v3_COVER-LETTER-Lindmark-etal-2022.docx
@@ -14,22 +14,6 @@
           <w:lang w:val="en-US"/>
         </w:rPr>
       </w:pPr>
-      <w:sdt>
-        <w:sdtPr>
-          <w:tag w:val="goog_rdk_0"/>
-          <w:id w:val="-56396389"/>
-          <w:showingPlcHdr/>
-        </w:sdtPr>
-        <w:sdtEndPr/>
-        <w:sdtContent>
-          <w:r>
-            <w:rPr>
-              <w:lang w:val="en-US"/>
-            </w:rPr>
-            <w:t xml:space="preserve">     </w:t>
-          </w:r>
-        </w:sdtContent>
-      </w:sdt>
       <w:r>
         <w:rPr>
           <w:b/>
@@ -1776,6 +1760,7 @@
     <w:lsdException w:name="HTML Sample" w:semiHidden="1" w:unhideWhenUsed="1"/>
     <w:lsdException w:name="HTML Typewriter" w:semiHidden="1" w:unhideWhenUsed="1"/>
     <w:lsdException w:name="HTML Variable" w:semiHidden="1" w:unhideWhenUsed="1"/>
+    <w:lsdException w:name="Normal Table" w:semiHidden="1" w:unhideWhenUsed="1"/>
     <w:lsdException w:name="annotation subject" w:semiHidden="1" w:unhideWhenUsed="1"/>
     <w:lsdException w:name="No List" w:semiHidden="1" w:unhideWhenUsed="1"/>
     <w:lsdException w:name="Outline List 1" w:semiHidden="1" w:unhideWhenUsed="1"/>
@@ -1818,8 +1803,11 @@
     <w:lsdException w:name="Table Contemporary" w:semiHidden="1" w:unhideWhenUsed="1"/>
     <w:lsdException w:name="Table Elegant" w:semiHidden="1" w:unhideWhenUsed="1"/>
     <w:lsdException w:name="Table Professional" w:semiHidden="1" w:unhideWhenUsed="1"/>
+    <w:lsdException w:name="Table Subtle 1" w:semiHidden="1" w:unhideWhenUsed="1"/>
     <w:lsdException w:name="Table Subtle 2" w:semiHidden="1" w:unhideWhenUsed="1"/>
     <w:lsdException w:name="Table Web 1" w:semiHidden="1" w:unhideWhenUsed="1"/>
+    <w:lsdException w:name="Table Web 2" w:semiHidden="1" w:unhideWhenUsed="1"/>
+    <w:lsdException w:name="Table Web 3" w:semiHidden="1" w:unhideWhenUsed="1"/>
     <w:lsdException w:name="Balloon Text" w:semiHidden="1" w:unhideWhenUsed="1"/>
     <w:lsdException w:name="Table Grid" w:uiPriority="59"/>
     <w:lsdException w:name="Table Theme" w:semiHidden="1" w:unhideWhenUsed="1"/>
@@ -2047,7 +2035,7 @@
   <w:style w:type="paragraph" w:default="1" w:styleId="Normal">
     <w:name w:val="Normal"/>
     <w:qFormat/>
-    <w:rsid w:val="00333A54"/>
+    <w:rsid w:val="0022431B"/>
     <w:pPr>
       <w:spacing w:after="0" w:line="240" w:lineRule="auto"/>
     </w:pPr>
@@ -2156,7 +2144,7 @@
     <w:uiPriority w:val="1"/>
     <w:semiHidden/>
     <w:unhideWhenUsed/>
-    <w:rsid w:val="00333A54"/>
+    <w:rsid w:val="0022431B"/>
   </w:style>
   <w:style w:type="table" w:default="1" w:styleId="TableNormal">
     <w:name w:val="Normal Table"/>
@@ -2178,7 +2166,7 @@
     <w:uiPriority w:val="99"/>
     <w:semiHidden/>
     <w:unhideWhenUsed/>
-    <w:rsid w:val="00333A54"/>
+    <w:rsid w:val="0022431B"/>
   </w:style>
   <w:style w:type="character" w:customStyle="1" w:styleId="Heading1Char">
     <w:name w:val="Heading 1 Char"/>
@@ -4493,6 +4481,13 @@
 </file>
 
 <file path=customXml/item1.xml><?xml version="1.0" encoding="utf-8"?>
+<tns:customPropertyEditors xmlns:tns="http://schemas.microsoft.com/office/2006/customDocumentInformationPanel">
+  <tns:showOnOpen>false</tns:showOnOpen>
+  <tns:defaultPropertyEditorNamespace>Standardegenskaper och egenskaper för SharePoint-bibliotek</tns:defaultPropertyEditorNamespace>
+</tns:customPropertyEditors>
+</file>
+
+<file path=customXml/item2.xml><?xml version="1.0" encoding="utf-8"?>
 <ct:contentTypeSchema xmlns:ct="http://schemas.microsoft.com/office/2006/metadata/contentType" xmlns:ma="http://schemas.microsoft.com/office/2006/metadata/properties/metaAttributes" ct:_="" ma:_="" ma:contentTypeName="Dokument" ma:contentTypeID="0x01010082F6CF5AC4B69D4CA4913C8C7806130C" ma:contentTypeVersion="0" ma:contentTypeDescription="Skapa ett nytt dokument." ma:contentTypeScope="" ma:versionID="99a8c06d041fe489a0ac81dc45f84c12">
   <xsd:schema xmlns:xsd="http://www.w3.org/2001/XMLSchema" xmlns:xs="http://www.w3.org/2001/XMLSchema" xmlns:p="http://schemas.microsoft.com/office/2006/metadata/properties" targetNamespace="http://schemas.microsoft.com/office/2006/metadata/properties" ma:root="true" ma:fieldsID="988ddc45a2a1ba233d786d3fa5db79ea">
     <xsd:element name="properties">
@@ -4606,17 +4601,8 @@
 </ct:contentTypeSchema>
 </file>
 
-<file path=customXml/item2.xml><?xml version="1.0" encoding="utf-8"?>
-<tns:customPropertyEditors xmlns:tns="http://schemas.microsoft.com/office/2006/customDocumentInformationPanel">
-  <tns:showOnOpen>false</tns:showOnOpen>
-  <tns:defaultPropertyEditorNamespace>Standardegenskaper och egenskaper för SharePoint-bibliotek</tns:defaultPropertyEditorNamespace>
-</tns:customPropertyEditors>
-</file>
-
 <file path=customXml/item3.xml><?xml version="1.0" encoding="utf-8"?>
-<p:properties xmlns:p="http://schemas.microsoft.com/office/2006/metadata/properties" xmlns:xsi="http://www.w3.org/2001/XMLSchema-instance">
-  <documentManagement/>
-</p:properties>
+<b:Sources xmlns:b="http://schemas.openxmlformats.org/officeDocument/2006/bibliography" xmlns="http://schemas.openxmlformats.org/officeDocument/2006/bibliography" SelectedStyle="\APA.XSL" StyleName="APA"/>
 </file>
 
 <file path=customXml/item4.xml><?xml version="1.0" encoding="utf-8"?>
@@ -4629,10 +4615,20 @@
 </file>
 
 <file path=customXml/item5.xml><?xml version="1.0" encoding="utf-8"?>
-<b:Sources xmlns:b="http://schemas.openxmlformats.org/officeDocument/2006/bibliography" xmlns="http://schemas.openxmlformats.org/officeDocument/2006/bibliography" SelectedStyle="\APA.XSL" StyleName="APA"/>
+<p:properties xmlns:p="http://schemas.microsoft.com/office/2006/metadata/properties" xmlns:xsi="http://www.w3.org/2001/XMLSchema-instance">
+  <documentManagement/>
+</p:properties>
 </file>
 
 <file path=customXml/itemProps1.xml><?xml version="1.0" encoding="utf-8"?>
+<ds:datastoreItem xmlns:ds="http://schemas.openxmlformats.org/officeDocument/2006/customXml" ds:itemID="{6DA9EF7A-CCE7-4AF5-BA3C-73D4204EBDDA}">
+  <ds:schemaRefs>
+    <ds:schemaRef ds:uri="http://schemas.microsoft.com/office/2006/customDocumentInformationPanel"/>
+  </ds:schemaRefs>
+</ds:datastoreItem>
+</file>
+
+<file path=customXml/itemProps2.xml><?xml version="1.0" encoding="utf-8"?>
 <ds:datastoreItem xmlns:ds="http://schemas.openxmlformats.org/officeDocument/2006/customXml" ds:itemID="{9E139D32-C100-407F-ABC8-6BC7DACBCB79}">
   <ds:schemaRefs>
     <ds:schemaRef ds:uri="http://schemas.microsoft.com/office/2006/metadata/contentType"/>
@@ -4648,18 +4644,10 @@
 </ds:datastoreItem>
 </file>
 
-<file path=customXml/itemProps2.xml><?xml version="1.0" encoding="utf-8"?>
-<ds:datastoreItem xmlns:ds="http://schemas.openxmlformats.org/officeDocument/2006/customXml" ds:itemID="{6DA9EF7A-CCE7-4AF5-BA3C-73D4204EBDDA}">
+<file path=customXml/itemProps3.xml><?xml version="1.0" encoding="utf-8"?>
+<ds:datastoreItem xmlns:ds="http://schemas.openxmlformats.org/officeDocument/2006/customXml" ds:itemID="{9101794F-6939-4F2B-8ECB-D35529B64C97}">
   <ds:schemaRefs>
-    <ds:schemaRef ds:uri="http://schemas.microsoft.com/office/2006/customDocumentInformationPanel"/>
-  </ds:schemaRefs>
-</ds:datastoreItem>
-</file>
-
-<file path=customXml/itemProps3.xml><?xml version="1.0" encoding="utf-8"?>
-<ds:datastoreItem xmlns:ds="http://schemas.openxmlformats.org/officeDocument/2006/customXml" ds:itemID="{14B571DE-9FEF-443E-BFEF-8D8A10FF54E4}">
-  <ds:schemaRefs>
-    <ds:schemaRef ds:uri="http://schemas.microsoft.com/office/2006/metadata/properties"/>
+    <ds:schemaRef ds:uri="http://schemas.openxmlformats.org/officeDocument/2006/bibliography"/>
   </ds:schemaRefs>
 </ds:datastoreItem>
 </file>
@@ -4673,9 +4661,9 @@
 </file>
 
 <file path=customXml/itemProps5.xml><?xml version="1.0" encoding="utf-8"?>
-<ds:datastoreItem xmlns:ds="http://schemas.openxmlformats.org/officeDocument/2006/customXml" ds:itemID="{9101794F-6939-4F2B-8ECB-D35529B64C97}">
+<ds:datastoreItem xmlns:ds="http://schemas.openxmlformats.org/officeDocument/2006/customXml" ds:itemID="{14B571DE-9FEF-443E-BFEF-8D8A10FF54E4}">
   <ds:schemaRefs>
-    <ds:schemaRef ds:uri="http://schemas.openxmlformats.org/officeDocument/2006/bibliography"/>
+    <ds:schemaRef ds:uri="http://schemas.microsoft.com/office/2006/metadata/properties"/>
   </ds:schemaRefs>
 </ds:datastoreItem>
 </file>
</xml_diff>